<commit_message>
Add initial React setup with Vite, including form handling and validation
</commit_message>
<xml_diff>
--- a/Web Development/Frontend Development/React.js/Reactjs.docx
+++ b/Web Development/Frontend Development/React.js/Reactjs.docx
@@ -602,16 +602,7 @@
           <w:sz w:val="28"/>
           <w:szCs w:val="28"/>
         </w:rPr>
-        <w:t xml:space="preserve">2. </w:t>
-      </w:r>
-      <w:r>
-        <w:rPr>
-          <w:rFonts w:ascii="Times New Roman" w:hAnsi="Times New Roman" w:cs="Times New Roman"/>
-          <w:b/>
-          <w:sz w:val="28"/>
-          <w:szCs w:val="28"/>
-        </w:rPr>
-        <w:t>Props (Properties)</w:t>
+        <w:t>2. Props (Properties)</w:t>
       </w:r>
     </w:p>
     <w:p>
@@ -771,16 +762,7 @@
           <w:szCs w:val="28"/>
         </w:rPr>
         <w:lastRenderedPageBreak/>
-        <w:t xml:space="preserve">3. </w:t>
-      </w:r>
-      <w:r>
-        <w:rPr>
-          <w:rFonts w:ascii="Times New Roman" w:hAnsi="Times New Roman" w:cs="Times New Roman"/>
-          <w:b/>
-          <w:sz w:val="28"/>
-          <w:szCs w:val="28"/>
-        </w:rPr>
-        <w:t>JSX (JavaScript XML)</w:t>
+        <w:t>3. JSX (JavaScript XML)</w:t>
       </w:r>
     </w:p>
     <w:p>
@@ -1591,13 +1573,7 @@
         <w:spacing w:before="100" w:beforeAutospacing="1" w:after="100" w:afterAutospacing="1" w:line="240" w:lineRule="auto"/>
       </w:pPr>
       <w:r>
-        <w:t>a) Run useEffect on Every Render</w:t>
-      </w:r>
-      <w:r>
-        <w:t xml:space="preserve"> (Runs after every render</w:t>
-      </w:r>
-      <w:r>
-        <w:t>)</w:t>
+        <w:t>a) Run useEffect on Every Render (Runs after every render)</w:t>
       </w:r>
     </w:p>
     <w:p>
@@ -1750,13 +1726,7 @@
         <w:spacing w:before="100" w:beforeAutospacing="1" w:after="100" w:afterAutospacing="1" w:line="240" w:lineRule="auto"/>
       </w:pPr>
       <w:r>
-        <w:t>c) Run useEffect When a Specific State Changes</w:t>
-      </w:r>
-      <w:r>
-        <w:t xml:space="preserve"> </w:t>
-      </w:r>
-      <w:r>
-        <w:t xml:space="preserve">(Runs whenever </w:t>
+        <w:t xml:space="preserve">c) Run useEffect When a Specific State Changes (Runs whenever </w:t>
       </w:r>
       <w:r>
         <w:rPr>
@@ -1835,13 +1805,7 @@
         <w:spacing w:before="100" w:beforeAutospacing="1" w:after="100" w:afterAutospacing="1" w:line="240" w:lineRule="auto"/>
       </w:pPr>
       <w:r>
-        <w:t>d) Cleanup in useEffect (e.g., Unsubscribe Events)</w:t>
-      </w:r>
-      <w:r>
-        <w:t xml:space="preserve"> </w:t>
-      </w:r>
-      <w:r>
-        <w:t>(Cleans up event listeners when the component unmounts.)</w:t>
+        <w:t>d) Cleanup in useEffect (e.g., Unsubscribe Events) (Cleans up event listeners when the component unmounts.)</w:t>
       </w:r>
     </w:p>
     <w:p>
@@ -2278,13 +2242,7 @@
         <w:rPr>
           <w:rStyle w:val="Strong"/>
         </w:rPr>
-        <w:t>a) Accessing DOM Elements</w:t>
-      </w:r>
-      <w:r>
-        <w:rPr>
-          <w:rStyle w:val="Strong"/>
-        </w:rPr>
-        <w:t xml:space="preserve"> </w:t>
+        <w:t xml:space="preserve">a) Accessing DOM Elements </w:t>
       </w:r>
       <w:r>
         <w:t>(The button clicks will focus on the input field.)</w:t>
@@ -2361,13 +2319,7 @@
         <w:rPr>
           <w:rStyle w:val="Strong"/>
         </w:rPr>
-        <w:t>b) Storing Previous State without Re-Rendering</w:t>
-      </w:r>
-      <w:r>
-        <w:rPr>
-          <w:rStyle w:val="Strong"/>
-        </w:rPr>
-        <w:t xml:space="preserve"> </w:t>
+        <w:t xml:space="preserve">b) Storing Previous State without Re-Rendering </w:t>
       </w:r>
       <w:r>
         <w:t>(Stores the previous count value without causing re-renders.)</w:t>
@@ -2449,10 +2401,7 @@
         <w:t xml:space="preserve"> Re-Rendering</w:t>
       </w:r>
       <w:r>
-        <w:t xml:space="preserve"> </w:t>
-      </w:r>
-      <w:r>
-        <w:t>(</w:t>
+        <w:t xml:space="preserve"> (</w:t>
       </w:r>
       <w:r>
         <w:t>value of a persist</w:t>
@@ -2841,14 +2790,7 @@
           <w:rFonts w:ascii="Times New Roman" w:hAnsi="Times New Roman" w:cs="Times New Roman"/>
           <w:b/>
         </w:rPr>
-        <w:t>1.</w:t>
-      </w:r>
-      <w:r>
-        <w:rPr>
-          <w:rFonts w:ascii="Times New Roman" w:hAnsi="Times New Roman" w:cs="Times New Roman"/>
-          <w:b/>
-        </w:rPr>
-        <w:t>Adding</w:t>
+        <w:t>1.Adding</w:t>
       </w:r>
       <w:proofErr w:type="gramEnd"/>
       <w:r>
@@ -3027,19 +2969,10 @@
         <w:rPr>
           <w:b/>
         </w:rPr>
-        <w:t xml:space="preserve">2. </w:t>
-      </w:r>
-      <w:r>
-        <w:rPr>
-          <w:b/>
-        </w:rPr>
-        <w:t>Passing Arguments to Event Handlers</w:t>
-      </w:r>
-      <w:r>
-        <w:t xml:space="preserve"> </w:t>
-      </w:r>
-      <w:r>
-        <w:t xml:space="preserve">(Using an arrow function inside </w:t>
+        <w:t>2. Passing Arguments to Event Handlers</w:t>
+      </w:r>
+      <w:r>
+        <w:t xml:space="preserve"> (Using an arrow function inside </w:t>
       </w:r>
       <w:r>
         <w:rPr>
@@ -3106,19 +3039,10 @@
         <w:rPr>
           <w:b/>
         </w:rPr>
-        <w:t xml:space="preserve">3. </w:t>
-      </w:r>
-      <w:r>
-        <w:rPr>
-          <w:b/>
-        </w:rPr>
-        <w:t>Handling Events in Forms</w:t>
-      </w:r>
-      <w:r>
-        <w:t xml:space="preserve"> </w:t>
-      </w:r>
-      <w:r>
-        <w:t>(Updates state whenever the input value changes.)</w:t>
+        <w:t>3. Handling Events in Forms</w:t>
+      </w:r>
+      <w:r>
+        <w:t xml:space="preserve"> (Updates state whenever the input value changes.)</w:t>
       </w:r>
     </w:p>
     <w:p>
@@ -3225,19 +3149,10 @@
         <w:rPr>
           <w:b/>
         </w:rPr>
-        <w:t xml:space="preserve">4. </w:t>
-      </w:r>
-      <w:r>
-        <w:rPr>
-          <w:b/>
-        </w:rPr>
-        <w:t>Preventing Default Behavior</w:t>
-      </w:r>
-      <w:r>
-        <w:t xml:space="preserve"> </w:t>
-      </w:r>
-      <w:r>
-        <w:t>(Prevents form from refreshing the page on submission.)</w:t>
+        <w:t>4. Preventing Default Behavior</w:t>
+      </w:r>
+      <w:r>
+        <w:t xml:space="preserve"> (Prevents form from refreshing the page on submission.)</w:t>
       </w:r>
     </w:p>
     <w:p>
@@ -3294,22 +3209,10 @@
         <w:rPr>
           <w:b/>
         </w:rPr>
-        <w:t xml:space="preserve">5. </w:t>
-      </w:r>
-      <w:r>
-        <w:rPr>
-          <w:b/>
-        </w:rPr>
-        <w:t>Handling Events in Lists</w:t>
-      </w:r>
-      <w:r>
-        <w:t xml:space="preserve"> (Dynamic Events)</w:t>
-      </w:r>
-      <w:r>
-        <w:t xml:space="preserve">. </w:t>
-      </w:r>
-      <w:r>
-        <w:t>(Clicking an item displays its name in an alert.)</w:t>
+        <w:t>5. Handling Events in Lists</w:t>
+      </w:r>
+      <w:r>
+        <w:t xml:space="preserve"> (Dynamic Events). (Clicking an item displays its name in an alert.)</w:t>
       </w:r>
     </w:p>
     <w:p>
@@ -3364,16 +3267,885 @@
     <w:p>
       <w:pPr>
         <w:rPr>
+          <w:rStyle w:val="Strong"/>
+        </w:rPr>
+      </w:pPr>
+      <w:r>
+        <w:rPr>
+          <w:rStyle w:val="Strong"/>
+        </w:rPr>
+        <w:t>React efficiently handles user interactions with event handlers, making UI interactive and dynamic!</w:t>
+      </w:r>
+    </w:p>
+    <w:p>
+      <w:pPr>
+        <w:rPr>
+          <w:rFonts w:ascii="Times New Roman" w:hAnsi="Times New Roman" w:cs="Times New Roman"/>
+          <w:b/>
+          <w:sz w:val="28"/>
+          <w:szCs w:val="28"/>
+        </w:rPr>
+      </w:pPr>
+      <w:r>
+        <w:rPr>
+          <w:rFonts w:ascii="Times New Roman" w:hAnsi="Times New Roman" w:cs="Times New Roman"/>
+          <w:b/>
+          <w:sz w:val="28"/>
+          <w:szCs w:val="28"/>
+        </w:rPr>
+        <w:lastRenderedPageBreak/>
+        <w:t>useMemo</w:t>
+      </w:r>
+      <w:r>
+        <w:rPr>
+          <w:rFonts w:ascii="Times New Roman" w:hAnsi="Times New Roman" w:cs="Times New Roman"/>
+          <w:b/>
+          <w:sz w:val="28"/>
+          <w:szCs w:val="28"/>
+        </w:rPr>
+        <w:t xml:space="preserve"> - </w:t>
+      </w:r>
+      <w:r>
+        <w:rPr>
+          <w:rFonts w:ascii="Times New Roman" w:hAnsi="Times New Roman" w:cs="Times New Roman"/>
+          <w:b/>
+          <w:sz w:val="28"/>
+          <w:szCs w:val="28"/>
+        </w:rPr>
+        <w:t>Memoizing Computed Values</w:t>
+      </w:r>
+    </w:p>
+    <w:p>
+      <w:r>
+        <w:t xml:space="preserve">The </w:t>
+      </w:r>
+      <w:r>
+        <w:rPr>
+          <w:rStyle w:val="HTMLCode"/>
+          <w:rFonts w:eastAsiaTheme="minorHAnsi"/>
+        </w:rPr>
+        <w:t>useMemo</w:t>
+      </w:r>
+      <w:r>
+        <w:t xml:space="preserve"> hook </w:t>
+      </w:r>
+      <w:r>
+        <w:rPr>
+          <w:rStyle w:val="Strong"/>
+        </w:rPr>
+        <w:t>caches the result of an expensive computation</w:t>
+      </w:r>
+      <w:r>
+        <w:t xml:space="preserve"> and only recalculates it when its dependencies change.</w:t>
+      </w:r>
+    </w:p>
+    <w:p>
+      <w:r>
+        <w:rPr>
+          <w:noProof/>
+          <w:lang w:eastAsia="en-GB"/>
+        </w:rPr>
+        <w:drawing>
+          <wp:inline distT="0" distB="0" distL="0" distR="0">
+            <wp:extent cx="5731510" cy="1123950"/>
+            <wp:effectExtent l="0" t="0" r="2540" b="0"/>
+            <wp:docPr id="25" name="Picture 25"/>
+            <wp:cNvGraphicFramePr>
+              <a:graphicFrameLocks xmlns:a="http://schemas.openxmlformats.org/drawingml/2006/main" noChangeAspect="1"/>
+            </wp:cNvGraphicFramePr>
+            <a:graphic xmlns:a="http://schemas.openxmlformats.org/drawingml/2006/main">
+              <a:graphicData uri="http://schemas.openxmlformats.org/drawingml/2006/picture">
+                <pic:pic xmlns:pic="http://schemas.openxmlformats.org/drawingml/2006/picture">
+                  <pic:nvPicPr>
+                    <pic:cNvPr id="0" name="usememo1.png"/>
+                    <pic:cNvPicPr/>
+                  </pic:nvPicPr>
+                  <pic:blipFill>
+                    <a:blip r:embed="rId28" cstate="print">
+                      <a:extLst>
+                        <a:ext uri="{28A0092B-C50C-407E-A947-70E740481C1C}">
+                          <a14:useLocalDpi xmlns:a14="http://schemas.microsoft.com/office/drawing/2010/main" val="0"/>
+                        </a:ext>
+                      </a:extLst>
+                    </a:blip>
+                    <a:stretch>
+                      <a:fillRect/>
+                    </a:stretch>
+                  </pic:blipFill>
+                  <pic:spPr>
+                    <a:xfrm>
+                      <a:off x="0" y="0"/>
+                      <a:ext cx="5731510" cy="1123950"/>
+                    </a:xfrm>
+                    <a:prstGeom prst="rect">
+                      <a:avLst/>
+                    </a:prstGeom>
+                  </pic:spPr>
+                </pic:pic>
+              </a:graphicData>
+            </a:graphic>
+          </wp:inline>
+        </w:drawing>
+      </w:r>
+    </w:p>
+    <w:p>
+      <w:r>
+        <w:rPr>
+          <w:noProof/>
+          <w:lang w:eastAsia="en-GB"/>
+        </w:rPr>
+        <w:drawing>
+          <wp:inline distT="0" distB="0" distL="0" distR="0">
+            <wp:extent cx="5731510" cy="5291455"/>
+            <wp:effectExtent l="0" t="0" r="2540" b="4445"/>
+            <wp:docPr id="23" name="Picture 23"/>
+            <wp:cNvGraphicFramePr>
+              <a:graphicFrameLocks xmlns:a="http://schemas.openxmlformats.org/drawingml/2006/main" noChangeAspect="1"/>
+            </wp:cNvGraphicFramePr>
+            <a:graphic xmlns:a="http://schemas.openxmlformats.org/drawingml/2006/main">
+              <a:graphicData uri="http://schemas.openxmlformats.org/drawingml/2006/picture">
+                <pic:pic xmlns:pic="http://schemas.openxmlformats.org/drawingml/2006/picture">
+                  <pic:nvPicPr>
+                    <pic:cNvPr id="0" name="usememo.png"/>
+                    <pic:cNvPicPr/>
+                  </pic:nvPicPr>
+                  <pic:blipFill>
+                    <a:blip r:embed="rId29" cstate="print">
+                      <a:extLst>
+                        <a:ext uri="{28A0092B-C50C-407E-A947-70E740481C1C}">
+                          <a14:useLocalDpi xmlns:a14="http://schemas.microsoft.com/office/drawing/2010/main" val="0"/>
+                        </a:ext>
+                      </a:extLst>
+                    </a:blip>
+                    <a:stretch>
+                      <a:fillRect/>
+                    </a:stretch>
+                  </pic:blipFill>
+                  <pic:spPr>
+                    <a:xfrm>
+                      <a:off x="0" y="0"/>
+                      <a:ext cx="5731510" cy="5291455"/>
+                    </a:xfrm>
+                    <a:prstGeom prst="rect">
+                      <a:avLst/>
+                    </a:prstGeom>
+                  </pic:spPr>
+                </pic:pic>
+              </a:graphicData>
+            </a:graphic>
+          </wp:inline>
+        </w:drawing>
+      </w:r>
+    </w:p>
+    <w:p>
+      <w:pPr>
+        <w:spacing w:after="0" w:line="240" w:lineRule="auto"/>
+        <w:rPr>
+          <w:rFonts w:ascii="Times New Roman" w:eastAsia="Times New Roman" w:hAnsi="Times New Roman" w:cs="Times New Roman"/>
+          <w:sz w:val="24"/>
+          <w:szCs w:val="24"/>
+          <w:lang w:eastAsia="en-GB"/>
+        </w:rPr>
+      </w:pPr>
+      <w:r>
+        <w:rPr>
+          <w:rFonts w:ascii="Times New Roman" w:eastAsia="Times New Roman" w:hAnsi="Symbol" w:cs="Times New Roman"/>
+          <w:sz w:val="24"/>
+          <w:szCs w:val="24"/>
+          <w:lang w:eastAsia="en-GB"/>
+        </w:rPr>
+        <w:t></w:t>
+      </w:r>
+      <w:r>
+        <w:rPr>
+          <w:rFonts w:ascii="Times New Roman" w:eastAsia="Times New Roman" w:hAnsi="Times New Roman" w:cs="Times New Roman"/>
+          <w:sz w:val="24"/>
+          <w:szCs w:val="24"/>
+          <w:lang w:eastAsia="en-GB"/>
+        </w:rPr>
+        <w:t xml:space="preserve">  </w:t>
+      </w:r>
+      <w:r>
+        <w:rPr>
+          <w:rFonts w:ascii="Times New Roman" w:eastAsia="Times New Roman" w:hAnsi="Times New Roman" w:cs="Times New Roman"/>
           <w:b/>
           <w:bCs/>
-        </w:rPr>
-      </w:pPr>
+          <w:sz w:val="24"/>
+          <w:szCs w:val="24"/>
+          <w:lang w:eastAsia="en-GB"/>
+        </w:rPr>
+        <w:t xml:space="preserve">Without </w:t>
+      </w:r>
+      <w:r>
+        <w:rPr>
+          <w:rFonts w:ascii="Courier New" w:eastAsia="Times New Roman" w:hAnsi="Courier New" w:cs="Courier New"/>
+          <w:b/>
+          <w:bCs/>
+          <w:sz w:val="20"/>
+          <w:szCs w:val="20"/>
+          <w:lang w:eastAsia="en-GB"/>
+        </w:rPr>
+        <w:t>useMemo</w:t>
+      </w:r>
+      <w:r>
+        <w:rPr>
+          <w:rFonts w:ascii="Times New Roman" w:eastAsia="Times New Roman" w:hAnsi="Times New Roman" w:cs="Times New Roman"/>
+          <w:sz w:val="24"/>
+          <w:szCs w:val="24"/>
+          <w:lang w:eastAsia="en-GB"/>
+        </w:rPr>
+        <w:t xml:space="preserve">, every render would recalculate the value unnecessarily. </w:t>
+      </w:r>
+    </w:p>
+    <w:p>
+      <w:pPr>
+        <w:rPr>
+          <w:rFonts w:ascii="Times New Roman" w:eastAsia="Times New Roman" w:hAnsi="Times New Roman" w:cs="Times New Roman"/>
+          <w:sz w:val="24"/>
+          <w:szCs w:val="24"/>
+          <w:lang w:eastAsia="en-GB"/>
+        </w:rPr>
+      </w:pPr>
+      <w:proofErr w:type="gramStart"/>
+      <w:r>
+        <w:rPr>
+          <w:rFonts w:ascii="Times New Roman" w:eastAsia="Times New Roman" w:hAnsi="Symbol" w:cs="Times New Roman"/>
+          <w:sz w:val="24"/>
+          <w:szCs w:val="24"/>
+          <w:lang w:eastAsia="en-GB"/>
+        </w:rPr>
+        <w:t></w:t>
+      </w:r>
+      <w:r>
+        <w:rPr>
+          <w:rFonts w:ascii="Times New Roman" w:eastAsia="Times New Roman" w:hAnsi="Times New Roman" w:cs="Times New Roman"/>
+          <w:sz w:val="24"/>
+          <w:szCs w:val="24"/>
+          <w:lang w:eastAsia="en-GB"/>
+        </w:rPr>
+        <w:t xml:space="preserve">  </w:t>
+      </w:r>
+      <w:r>
+        <w:rPr>
+          <w:rFonts w:ascii="Times New Roman" w:eastAsia="Times New Roman" w:hAnsi="Times New Roman" w:cs="Times New Roman"/>
+          <w:b/>
+          <w:bCs/>
+          <w:sz w:val="24"/>
+          <w:szCs w:val="24"/>
+          <w:lang w:eastAsia="en-GB"/>
+        </w:rPr>
+        <w:t>With</w:t>
+      </w:r>
+      <w:proofErr w:type="gramEnd"/>
+      <w:r>
+        <w:rPr>
+          <w:rFonts w:ascii="Times New Roman" w:eastAsia="Times New Roman" w:hAnsi="Times New Roman" w:cs="Times New Roman"/>
+          <w:b/>
+          <w:bCs/>
+          <w:sz w:val="24"/>
+          <w:szCs w:val="24"/>
+          <w:lang w:eastAsia="en-GB"/>
+        </w:rPr>
+        <w:t xml:space="preserve"> </w:t>
+      </w:r>
+      <w:r>
+        <w:rPr>
+          <w:rFonts w:ascii="Courier New" w:eastAsia="Times New Roman" w:hAnsi="Courier New" w:cs="Courier New"/>
+          <w:b/>
+          <w:bCs/>
+          <w:sz w:val="20"/>
+          <w:szCs w:val="20"/>
+          <w:lang w:eastAsia="en-GB"/>
+        </w:rPr>
+        <w:t>useMemo</w:t>
+      </w:r>
+      <w:r>
+        <w:rPr>
+          <w:rFonts w:ascii="Times New Roman" w:eastAsia="Times New Roman" w:hAnsi="Times New Roman" w:cs="Times New Roman"/>
+          <w:sz w:val="24"/>
+          <w:szCs w:val="24"/>
+          <w:lang w:eastAsia="en-GB"/>
+        </w:rPr>
+        <w:t xml:space="preserve">, React only recalculates when </w:t>
+      </w:r>
+      <w:r>
+        <w:rPr>
+          <w:rFonts w:ascii="Courier New" w:eastAsia="Times New Roman" w:hAnsi="Courier New" w:cs="Courier New"/>
+          <w:sz w:val="20"/>
+          <w:szCs w:val="20"/>
+          <w:lang w:eastAsia="en-GB"/>
+        </w:rPr>
+        <w:t>number</w:t>
+      </w:r>
+      <w:r>
+        <w:rPr>
+          <w:rFonts w:ascii="Courier New" w:eastAsia="Times New Roman" w:hAnsi="Courier New" w:cs="Courier New"/>
+          <w:sz w:val="20"/>
+          <w:szCs w:val="20"/>
+          <w:lang w:eastAsia="en-GB"/>
+        </w:rPr>
+        <w:t>s</w:t>
+      </w:r>
+      <w:r>
+        <w:rPr>
+          <w:rFonts w:ascii="Times New Roman" w:eastAsia="Times New Roman" w:hAnsi="Times New Roman" w:cs="Times New Roman"/>
+          <w:sz w:val="24"/>
+          <w:szCs w:val="24"/>
+          <w:lang w:eastAsia="en-GB"/>
+        </w:rPr>
+        <w:t xml:space="preserve"> changes, </w:t>
+      </w:r>
+      <w:r>
+        <w:rPr>
+          <w:rFonts w:ascii="Times New Roman" w:eastAsia="Times New Roman" w:hAnsi="Times New Roman" w:cs="Times New Roman"/>
+          <w:b/>
+          <w:bCs/>
+          <w:sz w:val="24"/>
+          <w:szCs w:val="24"/>
+          <w:lang w:eastAsia="en-GB"/>
+        </w:rPr>
+        <w:t>improving performance</w:t>
+      </w:r>
+      <w:r>
+        <w:rPr>
+          <w:rFonts w:ascii="Times New Roman" w:eastAsia="Times New Roman" w:hAnsi="Times New Roman" w:cs="Times New Roman"/>
+          <w:sz w:val="24"/>
+          <w:szCs w:val="24"/>
+          <w:lang w:eastAsia="en-GB"/>
+        </w:rPr>
+        <w:t>.</w:t>
+      </w:r>
+    </w:p>
+    <w:p>
+      <w:pPr>
+        <w:rPr>
+          <w:rFonts w:ascii="Times New Roman" w:hAnsi="Times New Roman" w:cs="Times New Roman"/>
+          <w:b/>
+          <w:sz w:val="28"/>
+          <w:szCs w:val="28"/>
+        </w:rPr>
+      </w:pPr>
+      <w:r>
+        <w:rPr>
+          <w:rStyle w:val="HTMLCode"/>
+          <w:rFonts w:ascii="Times New Roman" w:eastAsiaTheme="minorHAnsi" w:hAnsi="Times New Roman" w:cs="Times New Roman"/>
+          <w:b/>
+          <w:sz w:val="28"/>
+          <w:szCs w:val="28"/>
+        </w:rPr>
+        <w:t>useCallback</w:t>
+      </w:r>
+      <w:r>
+        <w:rPr>
+          <w:rFonts w:ascii="Times New Roman" w:hAnsi="Times New Roman" w:cs="Times New Roman"/>
+          <w:b/>
+          <w:sz w:val="28"/>
+          <w:szCs w:val="28"/>
+        </w:rPr>
+        <w:t xml:space="preserve"> - Memoizing Functions</w:t>
+      </w:r>
+    </w:p>
+    <w:p>
+      <w:r>
+        <w:t xml:space="preserve">The </w:t>
+      </w:r>
+      <w:r>
+        <w:rPr>
+          <w:rStyle w:val="HTMLCode"/>
+          <w:rFonts w:eastAsiaTheme="minorHAnsi"/>
+        </w:rPr>
+        <w:t>useCallback</w:t>
+      </w:r>
+      <w:r>
+        <w:t xml:space="preserve"> hook </w:t>
+      </w:r>
       <w:r>
         <w:rPr>
           <w:rStyle w:val="Strong"/>
         </w:rPr>
-        <w:t>React efficiently handles user interactions with event handlers, making UI interactive and dynamic!</w:t>
-      </w:r>
+        <w:t>caches a function reference</w:t>
+      </w:r>
+      <w:r>
+        <w:t xml:space="preserve"> so that it's not recreated on every render, avoiding unnecessary re-renders of child components.</w:t>
+      </w:r>
+    </w:p>
+    <w:p>
+      <w:pPr>
+        <w:rPr>
+          <w:rFonts w:ascii="Times New Roman" w:hAnsi="Times New Roman" w:cs="Times New Roman"/>
+          <w:b/>
+          <w:sz w:val="28"/>
+          <w:szCs w:val="28"/>
+        </w:rPr>
+      </w:pPr>
+      <w:r>
+        <w:rPr>
+          <w:rFonts w:ascii="Times New Roman" w:hAnsi="Times New Roman" w:cs="Times New Roman"/>
+          <w:b/>
+          <w:noProof/>
+          <w:sz w:val="28"/>
+          <w:szCs w:val="28"/>
+          <w:lang w:eastAsia="en-GB"/>
+        </w:rPr>
+        <w:lastRenderedPageBreak/>
+        <w:drawing>
+          <wp:inline distT="0" distB="0" distL="0" distR="0">
+            <wp:extent cx="5731510" cy="1123950"/>
+            <wp:effectExtent l="0" t="0" r="2540" b="0"/>
+            <wp:docPr id="24" name="Picture 24"/>
+            <wp:cNvGraphicFramePr>
+              <a:graphicFrameLocks xmlns:a="http://schemas.openxmlformats.org/drawingml/2006/main" noChangeAspect="1"/>
+            </wp:cNvGraphicFramePr>
+            <a:graphic xmlns:a="http://schemas.openxmlformats.org/drawingml/2006/main">
+              <a:graphicData uri="http://schemas.openxmlformats.org/drawingml/2006/picture">
+                <pic:pic xmlns:pic="http://schemas.openxmlformats.org/drawingml/2006/picture">
+                  <pic:nvPicPr>
+                    <pic:cNvPr id="0" name="useCallback.png"/>
+                    <pic:cNvPicPr/>
+                  </pic:nvPicPr>
+                  <pic:blipFill>
+                    <a:blip r:embed="rId30" cstate="print">
+                      <a:extLst>
+                        <a:ext uri="{28A0092B-C50C-407E-A947-70E740481C1C}">
+                          <a14:useLocalDpi xmlns:a14="http://schemas.microsoft.com/office/drawing/2010/main" val="0"/>
+                        </a:ext>
+                      </a:extLst>
+                    </a:blip>
+                    <a:stretch>
+                      <a:fillRect/>
+                    </a:stretch>
+                  </pic:blipFill>
+                  <pic:spPr>
+                    <a:xfrm>
+                      <a:off x="0" y="0"/>
+                      <a:ext cx="5731510" cy="1123950"/>
+                    </a:xfrm>
+                    <a:prstGeom prst="rect">
+                      <a:avLst/>
+                    </a:prstGeom>
+                  </pic:spPr>
+                </pic:pic>
+              </a:graphicData>
+            </a:graphic>
+          </wp:inline>
+        </w:drawing>
+      </w:r>
+    </w:p>
+    <w:p>
+      <w:pPr>
+        <w:rPr>
+          <w:rFonts w:ascii="Times New Roman" w:hAnsi="Times New Roman" w:cs="Times New Roman"/>
+          <w:b/>
+          <w:sz w:val="28"/>
+          <w:szCs w:val="28"/>
+        </w:rPr>
+      </w:pPr>
+      <w:r>
+        <w:rPr>
+          <w:rFonts w:ascii="Times New Roman" w:hAnsi="Times New Roman" w:cs="Times New Roman"/>
+          <w:b/>
+          <w:sz w:val="28"/>
+          <w:szCs w:val="28"/>
+        </w:rPr>
+        <w:t>Now see an example,</w:t>
+      </w:r>
+    </w:p>
+    <w:p>
+      <w:pPr>
+        <w:rPr>
+          <w:rFonts w:ascii="Times New Roman" w:hAnsi="Times New Roman" w:cs="Times New Roman"/>
+        </w:rPr>
+      </w:pPr>
+      <w:r>
+        <w:rPr>
+          <w:rFonts w:ascii="Times New Roman" w:hAnsi="Times New Roman" w:cs="Times New Roman"/>
+        </w:rPr>
+        <w:t>Parent component</w:t>
+      </w:r>
+    </w:p>
+    <w:p>
+      <w:pPr>
+        <w:rPr>
+          <w:rFonts w:ascii="Times New Roman" w:hAnsi="Times New Roman" w:cs="Times New Roman"/>
+          <w:b/>
+          <w:sz w:val="28"/>
+          <w:szCs w:val="28"/>
+        </w:rPr>
+      </w:pPr>
+      <w:r>
+        <w:rPr>
+          <w:rFonts w:ascii="Times New Roman" w:hAnsi="Times New Roman" w:cs="Times New Roman"/>
+          <w:b/>
+          <w:noProof/>
+          <w:sz w:val="28"/>
+          <w:szCs w:val="28"/>
+          <w:lang w:eastAsia="en-GB"/>
+        </w:rPr>
+        <w:drawing>
+          <wp:inline distT="0" distB="0" distL="0" distR="0">
+            <wp:extent cx="5731510" cy="3465195"/>
+            <wp:effectExtent l="0" t="0" r="2540" b="1905"/>
+            <wp:docPr id="26" name="Picture 26"/>
+            <wp:cNvGraphicFramePr>
+              <a:graphicFrameLocks xmlns:a="http://schemas.openxmlformats.org/drawingml/2006/main" noChangeAspect="1"/>
+            </wp:cNvGraphicFramePr>
+            <a:graphic xmlns:a="http://schemas.openxmlformats.org/drawingml/2006/main">
+              <a:graphicData uri="http://schemas.openxmlformats.org/drawingml/2006/picture">
+                <pic:pic xmlns:pic="http://schemas.openxmlformats.org/drawingml/2006/picture">
+                  <pic:nvPicPr>
+                    <pic:cNvPr id="0" name="usecallback1.png"/>
+                    <pic:cNvPicPr/>
+                  </pic:nvPicPr>
+                  <pic:blipFill>
+                    <a:blip r:embed="rId31" cstate="print">
+                      <a:extLst>
+                        <a:ext uri="{28A0092B-C50C-407E-A947-70E740481C1C}">
+                          <a14:useLocalDpi xmlns:a14="http://schemas.microsoft.com/office/drawing/2010/main" val="0"/>
+                        </a:ext>
+                      </a:extLst>
+                    </a:blip>
+                    <a:stretch>
+                      <a:fillRect/>
+                    </a:stretch>
+                  </pic:blipFill>
+                  <pic:spPr>
+                    <a:xfrm>
+                      <a:off x="0" y="0"/>
+                      <a:ext cx="5731510" cy="3465195"/>
+                    </a:xfrm>
+                    <a:prstGeom prst="rect">
+                      <a:avLst/>
+                    </a:prstGeom>
+                  </pic:spPr>
+                </pic:pic>
+              </a:graphicData>
+            </a:graphic>
+          </wp:inline>
+        </w:drawing>
+      </w:r>
+    </w:p>
+    <w:p>
+      <w:pPr>
+        <w:rPr>
+          <w:rFonts w:ascii="Times New Roman" w:hAnsi="Times New Roman" w:cs="Times New Roman"/>
+        </w:rPr>
+      </w:pPr>
+      <w:r>
+        <w:rPr>
+          <w:rFonts w:ascii="Times New Roman" w:hAnsi="Times New Roman" w:cs="Times New Roman"/>
+        </w:rPr>
+        <w:t>Child component</w:t>
+      </w:r>
+    </w:p>
+    <w:p>
+      <w:pPr>
+        <w:rPr>
+          <w:rFonts w:ascii="Times New Roman" w:hAnsi="Times New Roman" w:cs="Times New Roman"/>
+          <w:b/>
+          <w:sz w:val="28"/>
+          <w:szCs w:val="28"/>
+        </w:rPr>
+      </w:pPr>
+      <w:r>
+        <w:rPr>
+          <w:rFonts w:ascii="Times New Roman" w:hAnsi="Times New Roman" w:cs="Times New Roman"/>
+          <w:b/>
+          <w:noProof/>
+          <w:sz w:val="28"/>
+          <w:szCs w:val="28"/>
+          <w:lang w:eastAsia="en-GB"/>
+        </w:rPr>
+        <w:drawing>
+          <wp:inline distT="0" distB="0" distL="0" distR="0">
+            <wp:extent cx="5731510" cy="2429510"/>
+            <wp:effectExtent l="0" t="0" r="2540" b="8890"/>
+            <wp:docPr id="27" name="Picture 27"/>
+            <wp:cNvGraphicFramePr>
+              <a:graphicFrameLocks xmlns:a="http://schemas.openxmlformats.org/drawingml/2006/main" noChangeAspect="1"/>
+            </wp:cNvGraphicFramePr>
+            <a:graphic xmlns:a="http://schemas.openxmlformats.org/drawingml/2006/main">
+              <a:graphicData uri="http://schemas.openxmlformats.org/drawingml/2006/picture">
+                <pic:pic xmlns:pic="http://schemas.openxmlformats.org/drawingml/2006/picture">
+                  <pic:nvPicPr>
+                    <pic:cNvPr id="0" name="usecallback2.png"/>
+                    <pic:cNvPicPr/>
+                  </pic:nvPicPr>
+                  <pic:blipFill>
+                    <a:blip r:embed="rId32" cstate="print">
+                      <a:extLst>
+                        <a:ext uri="{28A0092B-C50C-407E-A947-70E740481C1C}">
+                          <a14:useLocalDpi xmlns:a14="http://schemas.microsoft.com/office/drawing/2010/main" val="0"/>
+                        </a:ext>
+                      </a:extLst>
+                    </a:blip>
+                    <a:stretch>
+                      <a:fillRect/>
+                    </a:stretch>
+                  </pic:blipFill>
+                  <pic:spPr>
+                    <a:xfrm>
+                      <a:off x="0" y="0"/>
+                      <a:ext cx="5731510" cy="2429510"/>
+                    </a:xfrm>
+                    <a:prstGeom prst="rect">
+                      <a:avLst/>
+                    </a:prstGeom>
+                  </pic:spPr>
+                </pic:pic>
+              </a:graphicData>
+            </a:graphic>
+          </wp:inline>
+        </w:drawing>
+      </w:r>
+    </w:p>
+    <w:p>
+      <w:pPr>
+        <w:rPr>
+          <w:rFonts w:ascii="Times New Roman" w:hAnsi="Times New Roman" w:cs="Times New Roman"/>
+        </w:rPr>
+      </w:pPr>
+      <w:r>
+        <w:rPr>
+          <w:rFonts w:ascii="Times New Roman" w:hAnsi="Times New Roman" w:cs="Times New Roman"/>
+        </w:rPr>
+        <w:t xml:space="preserve">In the above code there are state and a function in parent component also we are updating state in parent component and in child component we use memo which basically stop rendering the component until the props are changed so as in parent component we are passing a function and if we do not use useCallback then every time when state is changed the function will recreate and this will change props in child due to which the child Component re-render every time when the count is changed but when we use useCallback then it memorise function so when the count is change the </w:t>
+      </w:r>
+      <w:r>
+        <w:rPr>
+          <w:rFonts w:ascii="Times New Roman" w:hAnsi="Times New Roman" w:cs="Times New Roman"/>
+        </w:rPr>
+        <w:lastRenderedPageBreak/>
+        <w:t>function will not recreate and does not affect props of child due to which the child Component will not re-render.</w:t>
+      </w:r>
+    </w:p>
+    <w:p>
+      <w:pPr>
+        <w:spacing w:before="100" w:beforeAutospacing="1" w:after="100" w:afterAutospacing="1" w:line="240" w:lineRule="auto"/>
+        <w:outlineLvl w:val="1"/>
+        <w:rPr>
+          <w:rFonts w:ascii="Times New Roman" w:eastAsia="Times New Roman" w:hAnsi="Times New Roman" w:cs="Times New Roman"/>
+          <w:b/>
+          <w:bCs/>
+          <w:sz w:val="36"/>
+          <w:szCs w:val="36"/>
+          <w:lang w:eastAsia="en-GB"/>
+        </w:rPr>
+      </w:pPr>
+      <w:r>
+        <w:rPr>
+          <w:rFonts w:ascii="Times New Roman" w:eastAsia="Times New Roman" w:hAnsi="Times New Roman" w:cs="Times New Roman"/>
+          <w:b/>
+          <w:bCs/>
+          <w:sz w:val="36"/>
+          <w:szCs w:val="36"/>
+          <w:lang w:eastAsia="en-GB"/>
+        </w:rPr>
+        <w:t>When to Use?</w:t>
+      </w:r>
+    </w:p>
+    <w:p>
+      <w:pPr>
+        <w:spacing w:before="100" w:beforeAutospacing="1" w:after="100" w:afterAutospacing="1" w:line="240" w:lineRule="auto"/>
+        <w:rPr>
+          <w:rFonts w:ascii="Times New Roman" w:eastAsia="Times New Roman" w:hAnsi="Times New Roman" w:cs="Times New Roman"/>
+          <w:lang w:eastAsia="en-GB"/>
+        </w:rPr>
+      </w:pPr>
+      <w:r>
+        <w:rPr>
+          <w:rFonts w:ascii="Times New Roman" w:eastAsia="Times New Roman" w:hAnsi="Times New Roman" w:cs="Times New Roman"/>
+          <w:lang w:eastAsia="en-GB"/>
+        </w:rPr>
+        <w:t>✅ Use useMemo when:</w:t>
+      </w:r>
+    </w:p>
+    <w:p>
+      <w:pPr>
+        <w:numPr>
+          <w:ilvl w:val="0"/>
+          <w:numId w:val="7"/>
+        </w:numPr>
+        <w:spacing w:before="100" w:beforeAutospacing="1" w:after="100" w:afterAutospacing="1" w:line="240" w:lineRule="auto"/>
+        <w:rPr>
+          <w:rFonts w:ascii="Times New Roman" w:eastAsia="Times New Roman" w:hAnsi="Times New Roman" w:cs="Times New Roman"/>
+          <w:lang w:eastAsia="en-GB"/>
+        </w:rPr>
+      </w:pPr>
+      <w:r>
+        <w:rPr>
+          <w:rFonts w:ascii="Times New Roman" w:eastAsia="Times New Roman" w:hAnsi="Times New Roman" w:cs="Times New Roman"/>
+          <w:lang w:eastAsia="en-GB"/>
+        </w:rPr>
+        <w:t xml:space="preserve">You have </w:t>
+      </w:r>
+      <w:r>
+        <w:rPr>
+          <w:rFonts w:ascii="Times New Roman" w:eastAsia="Times New Roman" w:hAnsi="Times New Roman" w:cs="Times New Roman"/>
+          <w:b/>
+          <w:bCs/>
+          <w:lang w:eastAsia="en-GB"/>
+        </w:rPr>
+        <w:t>expensive calculations</w:t>
+      </w:r>
+      <w:r>
+        <w:rPr>
+          <w:rFonts w:ascii="Times New Roman" w:eastAsia="Times New Roman" w:hAnsi="Times New Roman" w:cs="Times New Roman"/>
+          <w:lang w:eastAsia="en-GB"/>
+        </w:rPr>
+        <w:t xml:space="preserve"> that don’t need to run on every render.</w:t>
+      </w:r>
+    </w:p>
+    <w:p>
+      <w:pPr>
+        <w:numPr>
+          <w:ilvl w:val="0"/>
+          <w:numId w:val="7"/>
+        </w:numPr>
+        <w:spacing w:before="100" w:beforeAutospacing="1" w:after="100" w:afterAutospacing="1" w:line="240" w:lineRule="auto"/>
+        <w:rPr>
+          <w:rFonts w:ascii="Times New Roman" w:eastAsia="Times New Roman" w:hAnsi="Times New Roman" w:cs="Times New Roman"/>
+          <w:lang w:eastAsia="en-GB"/>
+        </w:rPr>
+      </w:pPr>
+      <w:r>
+        <w:rPr>
+          <w:rFonts w:ascii="Times New Roman" w:eastAsia="Times New Roman" w:hAnsi="Times New Roman" w:cs="Times New Roman"/>
+          <w:lang w:eastAsia="en-GB"/>
+        </w:rPr>
+        <w:t xml:space="preserve">You want to </w:t>
+      </w:r>
+      <w:r>
+        <w:rPr>
+          <w:rFonts w:ascii="Times New Roman" w:eastAsia="Times New Roman" w:hAnsi="Times New Roman" w:cs="Times New Roman"/>
+          <w:b/>
+          <w:bCs/>
+          <w:lang w:eastAsia="en-GB"/>
+        </w:rPr>
+        <w:t>prevent re-computation</w:t>
+      </w:r>
+      <w:r>
+        <w:rPr>
+          <w:rFonts w:ascii="Times New Roman" w:eastAsia="Times New Roman" w:hAnsi="Times New Roman" w:cs="Times New Roman"/>
+          <w:lang w:eastAsia="en-GB"/>
+        </w:rPr>
+        <w:t xml:space="preserve"> of derived values.</w:t>
+      </w:r>
+    </w:p>
+    <w:p>
+      <w:pPr>
+        <w:spacing w:before="100" w:beforeAutospacing="1" w:after="100" w:afterAutospacing="1" w:line="240" w:lineRule="auto"/>
+        <w:rPr>
+          <w:rFonts w:ascii="Times New Roman" w:eastAsia="Times New Roman" w:hAnsi="Times New Roman" w:cs="Times New Roman"/>
+          <w:lang w:eastAsia="en-GB"/>
+        </w:rPr>
+      </w:pPr>
+      <w:r>
+        <w:rPr>
+          <w:rFonts w:ascii="Times New Roman" w:eastAsia="Times New Roman" w:hAnsi="Times New Roman" w:cs="Times New Roman"/>
+          <w:lang w:eastAsia="en-GB"/>
+        </w:rPr>
+        <w:t>✅ Use useCallback when:</w:t>
+      </w:r>
+    </w:p>
+    <w:p>
+      <w:pPr>
+        <w:numPr>
+          <w:ilvl w:val="0"/>
+          <w:numId w:val="8"/>
+        </w:numPr>
+        <w:spacing w:before="100" w:beforeAutospacing="1" w:after="100" w:afterAutospacing="1" w:line="240" w:lineRule="auto"/>
+        <w:rPr>
+          <w:rFonts w:ascii="Times New Roman" w:eastAsia="Times New Roman" w:hAnsi="Times New Roman" w:cs="Times New Roman"/>
+          <w:lang w:eastAsia="en-GB"/>
+        </w:rPr>
+      </w:pPr>
+      <w:r>
+        <w:rPr>
+          <w:rFonts w:ascii="Times New Roman" w:eastAsia="Times New Roman" w:hAnsi="Times New Roman" w:cs="Times New Roman"/>
+          <w:lang w:eastAsia="en-GB"/>
+        </w:rPr>
+        <w:t xml:space="preserve">You pass a </w:t>
+      </w:r>
+      <w:r>
+        <w:rPr>
+          <w:rFonts w:ascii="Times New Roman" w:eastAsia="Times New Roman" w:hAnsi="Times New Roman" w:cs="Times New Roman"/>
+          <w:b/>
+          <w:bCs/>
+          <w:lang w:eastAsia="en-GB"/>
+        </w:rPr>
+        <w:t>function as a prop</w:t>
+      </w:r>
+      <w:r>
+        <w:rPr>
+          <w:rFonts w:ascii="Times New Roman" w:eastAsia="Times New Roman" w:hAnsi="Times New Roman" w:cs="Times New Roman"/>
+          <w:lang w:eastAsia="en-GB"/>
+        </w:rPr>
+        <w:t xml:space="preserve"> to a child component that uses React.memo()</w:t>
+      </w:r>
+      <w:r>
+        <w:rPr>
+          <w:rFonts w:ascii="Times New Roman" w:eastAsia="Times New Roman" w:hAnsi="Times New Roman" w:cs="Times New Roman"/>
+          <w:lang w:eastAsia="en-GB"/>
+        </w:rPr>
+        <w:t xml:space="preserve"> or </w:t>
+      </w:r>
+      <w:r>
+        <w:rPr>
+          <w:rFonts w:ascii="Times New Roman" w:eastAsia="Times New Roman" w:hAnsi="Times New Roman" w:cs="Times New Roman"/>
+          <w:lang w:eastAsia="en-GB"/>
+        </w:rPr>
+        <w:t>memo()</w:t>
+      </w:r>
+      <w:r>
+        <w:rPr>
+          <w:rFonts w:ascii="Times New Roman" w:eastAsia="Times New Roman" w:hAnsi="Times New Roman" w:cs="Times New Roman"/>
+          <w:lang w:eastAsia="en-GB"/>
+        </w:rPr>
+        <w:t>.</w:t>
+      </w:r>
+    </w:p>
+    <w:p>
+      <w:pPr>
+        <w:numPr>
+          <w:ilvl w:val="0"/>
+          <w:numId w:val="8"/>
+        </w:numPr>
+        <w:spacing w:before="100" w:beforeAutospacing="1" w:after="100" w:afterAutospacing="1" w:line="240" w:lineRule="auto"/>
+        <w:rPr>
+          <w:rFonts w:ascii="Times New Roman" w:eastAsia="Times New Roman" w:hAnsi="Times New Roman" w:cs="Times New Roman"/>
+          <w:lang w:eastAsia="en-GB"/>
+        </w:rPr>
+      </w:pPr>
+      <w:r>
+        <w:rPr>
+          <w:rFonts w:ascii="Times New Roman" w:eastAsia="Times New Roman" w:hAnsi="Times New Roman" w:cs="Times New Roman"/>
+          <w:lang w:eastAsia="en-GB"/>
+        </w:rPr>
+        <w:t xml:space="preserve">You want to </w:t>
+      </w:r>
+      <w:r>
+        <w:rPr>
+          <w:rFonts w:ascii="Times New Roman" w:eastAsia="Times New Roman" w:hAnsi="Times New Roman" w:cs="Times New Roman"/>
+          <w:b/>
+          <w:bCs/>
+          <w:lang w:eastAsia="en-GB"/>
+        </w:rPr>
+        <w:t>prevent function recreation</w:t>
+      </w:r>
+      <w:r>
+        <w:rPr>
+          <w:rFonts w:ascii="Times New Roman" w:eastAsia="Times New Roman" w:hAnsi="Times New Roman" w:cs="Times New Roman"/>
+          <w:lang w:eastAsia="en-GB"/>
+        </w:rPr>
+        <w:t xml:space="preserve"> on every render.</w:t>
+      </w:r>
+    </w:p>
+    <w:p>
+      <w:pPr>
+        <w:rPr>
+          <w:bCs/>
+        </w:rPr>
+      </w:pPr>
       <w:bookmarkStart w:id="0" w:name="_GoBack"/>
       <w:bookmarkEnd w:id="0"/>
     </w:p>
@@ -3390,6 +4162,155 @@
 <file path=word/numbering.xml><?xml version="1.0" encoding="utf-8"?>
 <w:numbering xmlns:wpc="http://schemas.microsoft.com/office/word/2010/wordprocessingCanvas" xmlns:mc="http://schemas.openxmlformats.org/markup-compatibility/2006" xmlns:o="urn:schemas-microsoft-com:office:office" xmlns:r="http://schemas.openxmlformats.org/officeDocument/2006/relationships" xmlns:m="http://schemas.openxmlformats.org/officeDocument/2006/math" xmlns:v="urn:schemas-microsoft-com:vml" xmlns:wp14="http://schemas.microsoft.com/office/word/2010/wordprocessingDrawing" xmlns:wp="http://schemas.openxmlformats.org/drawingml/2006/wordprocessingDrawing" xmlns:w10="urn:schemas-microsoft-com:office:word" xmlns:w="http://schemas.openxmlformats.org/wordprocessingml/2006/main" xmlns:w14="http://schemas.microsoft.com/office/word/2010/wordml" xmlns:wpg="http://schemas.microsoft.com/office/word/2010/wordprocessingGroup" xmlns:wpi="http://schemas.microsoft.com/office/word/2010/wordprocessingInk" xmlns:wne="http://schemas.microsoft.com/office/word/2006/wordml" xmlns:wps="http://schemas.microsoft.com/office/word/2010/wordprocessingShape" mc:Ignorable="w14 wp14">
   <w:abstractNum w:abstractNumId="0">
+    <w:nsid w:val="0EE36038"/>
+    <w:multiLevelType w:val="multilevel"/>
+    <w:tmpl w:val="0C407918"/>
+    <w:lvl w:ilvl="0">
+      <w:start w:val="1"/>
+      <w:numFmt w:val="bullet"/>
+      <w:lvlText w:val=""/>
+      <w:lvlJc w:val="left"/>
+      <w:pPr>
+        <w:tabs>
+          <w:tab w:val="num" w:pos="720"/>
+        </w:tabs>
+        <w:ind w:left="720" w:hanging="360"/>
+      </w:pPr>
+      <w:rPr>
+        <w:rFonts w:ascii="Symbol" w:hAnsi="Symbol" w:hint="default"/>
+        <w:sz w:val="20"/>
+      </w:rPr>
+    </w:lvl>
+    <w:lvl w:ilvl="1" w:tentative="1">
+      <w:start w:val="1"/>
+      <w:numFmt w:val="bullet"/>
+      <w:lvlText w:val="o"/>
+      <w:lvlJc w:val="left"/>
+      <w:pPr>
+        <w:tabs>
+          <w:tab w:val="num" w:pos="1440"/>
+        </w:tabs>
+        <w:ind w:left="1440" w:hanging="360"/>
+      </w:pPr>
+      <w:rPr>
+        <w:rFonts w:ascii="Courier New" w:hAnsi="Courier New" w:hint="default"/>
+        <w:sz w:val="20"/>
+      </w:rPr>
+    </w:lvl>
+    <w:lvl w:ilvl="2" w:tentative="1">
+      <w:start w:val="1"/>
+      <w:numFmt w:val="bullet"/>
+      <w:lvlText w:val=""/>
+      <w:lvlJc w:val="left"/>
+      <w:pPr>
+        <w:tabs>
+          <w:tab w:val="num" w:pos="2160"/>
+        </w:tabs>
+        <w:ind w:left="2160" w:hanging="360"/>
+      </w:pPr>
+      <w:rPr>
+        <w:rFonts w:ascii="Wingdings" w:hAnsi="Wingdings" w:hint="default"/>
+        <w:sz w:val="20"/>
+      </w:rPr>
+    </w:lvl>
+    <w:lvl w:ilvl="3" w:tentative="1">
+      <w:start w:val="1"/>
+      <w:numFmt w:val="bullet"/>
+      <w:lvlText w:val=""/>
+      <w:lvlJc w:val="left"/>
+      <w:pPr>
+        <w:tabs>
+          <w:tab w:val="num" w:pos="2880"/>
+        </w:tabs>
+        <w:ind w:left="2880" w:hanging="360"/>
+      </w:pPr>
+      <w:rPr>
+        <w:rFonts w:ascii="Wingdings" w:hAnsi="Wingdings" w:hint="default"/>
+        <w:sz w:val="20"/>
+      </w:rPr>
+    </w:lvl>
+    <w:lvl w:ilvl="4" w:tentative="1">
+      <w:start w:val="1"/>
+      <w:numFmt w:val="bullet"/>
+      <w:lvlText w:val=""/>
+      <w:lvlJc w:val="left"/>
+      <w:pPr>
+        <w:tabs>
+          <w:tab w:val="num" w:pos="3600"/>
+        </w:tabs>
+        <w:ind w:left="3600" w:hanging="360"/>
+      </w:pPr>
+      <w:rPr>
+        <w:rFonts w:ascii="Wingdings" w:hAnsi="Wingdings" w:hint="default"/>
+        <w:sz w:val="20"/>
+      </w:rPr>
+    </w:lvl>
+    <w:lvl w:ilvl="5" w:tentative="1">
+      <w:start w:val="1"/>
+      <w:numFmt w:val="bullet"/>
+      <w:lvlText w:val=""/>
+      <w:lvlJc w:val="left"/>
+      <w:pPr>
+        <w:tabs>
+          <w:tab w:val="num" w:pos="4320"/>
+        </w:tabs>
+        <w:ind w:left="4320" w:hanging="360"/>
+      </w:pPr>
+      <w:rPr>
+        <w:rFonts w:ascii="Wingdings" w:hAnsi="Wingdings" w:hint="default"/>
+        <w:sz w:val="20"/>
+      </w:rPr>
+    </w:lvl>
+    <w:lvl w:ilvl="6" w:tentative="1">
+      <w:start w:val="1"/>
+      <w:numFmt w:val="bullet"/>
+      <w:lvlText w:val=""/>
+      <w:lvlJc w:val="left"/>
+      <w:pPr>
+        <w:tabs>
+          <w:tab w:val="num" w:pos="5040"/>
+        </w:tabs>
+        <w:ind w:left="5040" w:hanging="360"/>
+      </w:pPr>
+      <w:rPr>
+        <w:rFonts w:ascii="Wingdings" w:hAnsi="Wingdings" w:hint="default"/>
+        <w:sz w:val="20"/>
+      </w:rPr>
+    </w:lvl>
+    <w:lvl w:ilvl="7" w:tentative="1">
+      <w:start w:val="1"/>
+      <w:numFmt w:val="bullet"/>
+      <w:lvlText w:val=""/>
+      <w:lvlJc w:val="left"/>
+      <w:pPr>
+        <w:tabs>
+          <w:tab w:val="num" w:pos="5760"/>
+        </w:tabs>
+        <w:ind w:left="5760" w:hanging="360"/>
+      </w:pPr>
+      <w:rPr>
+        <w:rFonts w:ascii="Wingdings" w:hAnsi="Wingdings" w:hint="default"/>
+        <w:sz w:val="20"/>
+      </w:rPr>
+    </w:lvl>
+    <w:lvl w:ilvl="8" w:tentative="1">
+      <w:start w:val="1"/>
+      <w:numFmt w:val="bullet"/>
+      <w:lvlText w:val=""/>
+      <w:lvlJc w:val="left"/>
+      <w:pPr>
+        <w:tabs>
+          <w:tab w:val="num" w:pos="6480"/>
+        </w:tabs>
+        <w:ind w:left="6480" w:hanging="360"/>
+      </w:pPr>
+      <w:rPr>
+        <w:rFonts w:ascii="Wingdings" w:hAnsi="Wingdings" w:hint="default"/>
+        <w:sz w:val="20"/>
+      </w:rPr>
+    </w:lvl>
+  </w:abstractNum>
+  <w:abstractNum w:abstractNumId="1">
     <w:nsid w:val="0FB00346"/>
     <w:multiLevelType w:val="hybridMultilevel"/>
     <w:tmpl w:val="27E4C6A4"/>
@@ -3478,7 +4399,7 @@
       </w:pPr>
     </w:lvl>
   </w:abstractNum>
-  <w:abstractNum w:abstractNumId="1">
+  <w:abstractNum w:abstractNumId="2">
     <w:nsid w:val="188904AE"/>
     <w:multiLevelType w:val="multilevel"/>
     <w:tmpl w:val="75DC0DEE"/>
@@ -3627,7 +4548,7 @@
       </w:rPr>
     </w:lvl>
   </w:abstractNum>
-  <w:abstractNum w:abstractNumId="2">
+  <w:abstractNum w:abstractNumId="3">
     <w:nsid w:val="1F042343"/>
     <w:multiLevelType w:val="multilevel"/>
     <w:tmpl w:val="CFB0458C"/>
@@ -3776,7 +4697,156 @@
       </w:rPr>
     </w:lvl>
   </w:abstractNum>
-  <w:abstractNum w:abstractNumId="3">
+  <w:abstractNum w:abstractNumId="4">
+    <w:nsid w:val="3D053291"/>
+    <w:multiLevelType w:val="multilevel"/>
+    <w:tmpl w:val="294CB062"/>
+    <w:lvl w:ilvl="0">
+      <w:start w:val="1"/>
+      <w:numFmt w:val="bullet"/>
+      <w:lvlText w:val=""/>
+      <w:lvlJc w:val="left"/>
+      <w:pPr>
+        <w:tabs>
+          <w:tab w:val="num" w:pos="720"/>
+        </w:tabs>
+        <w:ind w:left="720" w:hanging="360"/>
+      </w:pPr>
+      <w:rPr>
+        <w:rFonts w:ascii="Symbol" w:hAnsi="Symbol" w:hint="default"/>
+        <w:sz w:val="20"/>
+      </w:rPr>
+    </w:lvl>
+    <w:lvl w:ilvl="1" w:tentative="1">
+      <w:start w:val="1"/>
+      <w:numFmt w:val="bullet"/>
+      <w:lvlText w:val="o"/>
+      <w:lvlJc w:val="left"/>
+      <w:pPr>
+        <w:tabs>
+          <w:tab w:val="num" w:pos="1440"/>
+        </w:tabs>
+        <w:ind w:left="1440" w:hanging="360"/>
+      </w:pPr>
+      <w:rPr>
+        <w:rFonts w:ascii="Courier New" w:hAnsi="Courier New" w:hint="default"/>
+        <w:sz w:val="20"/>
+      </w:rPr>
+    </w:lvl>
+    <w:lvl w:ilvl="2" w:tentative="1">
+      <w:start w:val="1"/>
+      <w:numFmt w:val="bullet"/>
+      <w:lvlText w:val=""/>
+      <w:lvlJc w:val="left"/>
+      <w:pPr>
+        <w:tabs>
+          <w:tab w:val="num" w:pos="2160"/>
+        </w:tabs>
+        <w:ind w:left="2160" w:hanging="360"/>
+      </w:pPr>
+      <w:rPr>
+        <w:rFonts w:ascii="Wingdings" w:hAnsi="Wingdings" w:hint="default"/>
+        <w:sz w:val="20"/>
+      </w:rPr>
+    </w:lvl>
+    <w:lvl w:ilvl="3" w:tentative="1">
+      <w:start w:val="1"/>
+      <w:numFmt w:val="bullet"/>
+      <w:lvlText w:val=""/>
+      <w:lvlJc w:val="left"/>
+      <w:pPr>
+        <w:tabs>
+          <w:tab w:val="num" w:pos="2880"/>
+        </w:tabs>
+        <w:ind w:left="2880" w:hanging="360"/>
+      </w:pPr>
+      <w:rPr>
+        <w:rFonts w:ascii="Wingdings" w:hAnsi="Wingdings" w:hint="default"/>
+        <w:sz w:val="20"/>
+      </w:rPr>
+    </w:lvl>
+    <w:lvl w:ilvl="4" w:tentative="1">
+      <w:start w:val="1"/>
+      <w:numFmt w:val="bullet"/>
+      <w:lvlText w:val=""/>
+      <w:lvlJc w:val="left"/>
+      <w:pPr>
+        <w:tabs>
+          <w:tab w:val="num" w:pos="3600"/>
+        </w:tabs>
+        <w:ind w:left="3600" w:hanging="360"/>
+      </w:pPr>
+      <w:rPr>
+        <w:rFonts w:ascii="Wingdings" w:hAnsi="Wingdings" w:hint="default"/>
+        <w:sz w:val="20"/>
+      </w:rPr>
+    </w:lvl>
+    <w:lvl w:ilvl="5" w:tentative="1">
+      <w:start w:val="1"/>
+      <w:numFmt w:val="bullet"/>
+      <w:lvlText w:val=""/>
+      <w:lvlJc w:val="left"/>
+      <w:pPr>
+        <w:tabs>
+          <w:tab w:val="num" w:pos="4320"/>
+        </w:tabs>
+        <w:ind w:left="4320" w:hanging="360"/>
+      </w:pPr>
+      <w:rPr>
+        <w:rFonts w:ascii="Wingdings" w:hAnsi="Wingdings" w:hint="default"/>
+        <w:sz w:val="20"/>
+      </w:rPr>
+    </w:lvl>
+    <w:lvl w:ilvl="6" w:tentative="1">
+      <w:start w:val="1"/>
+      <w:numFmt w:val="bullet"/>
+      <w:lvlText w:val=""/>
+      <w:lvlJc w:val="left"/>
+      <w:pPr>
+        <w:tabs>
+          <w:tab w:val="num" w:pos="5040"/>
+        </w:tabs>
+        <w:ind w:left="5040" w:hanging="360"/>
+      </w:pPr>
+      <w:rPr>
+        <w:rFonts w:ascii="Wingdings" w:hAnsi="Wingdings" w:hint="default"/>
+        <w:sz w:val="20"/>
+      </w:rPr>
+    </w:lvl>
+    <w:lvl w:ilvl="7" w:tentative="1">
+      <w:start w:val="1"/>
+      <w:numFmt w:val="bullet"/>
+      <w:lvlText w:val=""/>
+      <w:lvlJc w:val="left"/>
+      <w:pPr>
+        <w:tabs>
+          <w:tab w:val="num" w:pos="5760"/>
+        </w:tabs>
+        <w:ind w:left="5760" w:hanging="360"/>
+      </w:pPr>
+      <w:rPr>
+        <w:rFonts w:ascii="Wingdings" w:hAnsi="Wingdings" w:hint="default"/>
+        <w:sz w:val="20"/>
+      </w:rPr>
+    </w:lvl>
+    <w:lvl w:ilvl="8" w:tentative="1">
+      <w:start w:val="1"/>
+      <w:numFmt w:val="bullet"/>
+      <w:lvlText w:val=""/>
+      <w:lvlJc w:val="left"/>
+      <w:pPr>
+        <w:tabs>
+          <w:tab w:val="num" w:pos="6480"/>
+        </w:tabs>
+        <w:ind w:left="6480" w:hanging="360"/>
+      </w:pPr>
+      <w:rPr>
+        <w:rFonts w:ascii="Wingdings" w:hAnsi="Wingdings" w:hint="default"/>
+        <w:sz w:val="20"/>
+      </w:rPr>
+    </w:lvl>
+  </w:abstractNum>
+  <w:abstractNum w:abstractNumId="5">
     <w:nsid w:val="46D17F18"/>
     <w:multiLevelType w:val="multilevel"/>
     <w:tmpl w:val="2312D2BE"/>
@@ -3925,7 +4995,7 @@
       </w:rPr>
     </w:lvl>
   </w:abstractNum>
-  <w:abstractNum w:abstractNumId="4">
+  <w:abstractNum w:abstractNumId="6">
     <w:nsid w:val="67A5622D"/>
     <w:multiLevelType w:val="hybridMultilevel"/>
     <w:tmpl w:val="D8A4B7B2"/>
@@ -4014,7 +5084,7 @@
       </w:pPr>
     </w:lvl>
   </w:abstractNum>
-  <w:abstractNum w:abstractNumId="5">
+  <w:abstractNum w:abstractNumId="7">
     <w:nsid w:val="6FEC726D"/>
     <w:multiLevelType w:val="multilevel"/>
     <w:tmpl w:val="00143FBE"/>
@@ -4164,22 +5234,28 @@
     </w:lvl>
   </w:abstractNum>
   <w:num w:numId="1">
+    <w:abstractNumId w:val="6"/>
+  </w:num>
+  <w:num w:numId="2">
+    <w:abstractNumId w:val="1"/>
+  </w:num>
+  <w:num w:numId="3">
+    <w:abstractNumId w:val="5"/>
+  </w:num>
+  <w:num w:numId="4">
+    <w:abstractNumId w:val="7"/>
+  </w:num>
+  <w:num w:numId="5">
+    <w:abstractNumId w:val="2"/>
+  </w:num>
+  <w:num w:numId="6">
+    <w:abstractNumId w:val="3"/>
+  </w:num>
+  <w:num w:numId="7">
     <w:abstractNumId w:val="4"/>
   </w:num>
-  <w:num w:numId="2">
+  <w:num w:numId="8">
     <w:abstractNumId w:val="0"/>
-  </w:num>
-  <w:num w:numId="3">
-    <w:abstractNumId w:val="3"/>
-  </w:num>
-  <w:num w:numId="4">
-    <w:abstractNumId w:val="5"/>
-  </w:num>
-  <w:num w:numId="5">
-    <w:abstractNumId w:val="1"/>
-  </w:num>
-  <w:num w:numId="6">
-    <w:abstractNumId w:val="2"/>
   </w:num>
 </w:numbering>
 </file>
@@ -4344,6 +5420,26 @@
     <w:name w:val="Normal"/>
     <w:qFormat/>
   </w:style>
+  <w:style w:type="paragraph" w:styleId="Heading2">
+    <w:name w:val="heading 2"/>
+    <w:basedOn w:val="Normal"/>
+    <w:link w:val="Heading2Char"/>
+    <w:uiPriority w:val="9"/>
+    <w:qFormat/>
+    <w:rsid w:val="0077798A"/>
+    <w:pPr>
+      <w:spacing w:before="100" w:beforeAutospacing="1" w:after="100" w:afterAutospacing="1" w:line="240" w:lineRule="auto"/>
+      <w:outlineLvl w:val="1"/>
+    </w:pPr>
+    <w:rPr>
+      <w:rFonts w:ascii="Times New Roman" w:eastAsia="Times New Roman" w:hAnsi="Times New Roman" w:cs="Times New Roman"/>
+      <w:b/>
+      <w:bCs/>
+      <w:sz w:val="36"/>
+      <w:szCs w:val="36"/>
+      <w:lang w:eastAsia="en-GB"/>
+    </w:rPr>
+  </w:style>
   <w:style w:type="character" w:default="1" w:styleId="DefaultParagraphFont">
     <w:name w:val="Default Paragraph Font"/>
     <w:uiPriority w:val="1"/>
@@ -4450,6 +5546,21 @@
       <w:rFonts w:ascii="Times New Roman" w:eastAsia="Times New Roman" w:hAnsi="Times New Roman" w:cs="Times New Roman"/>
       <w:sz w:val="24"/>
       <w:szCs w:val="24"/>
+      <w:lang w:eastAsia="en-GB"/>
+    </w:rPr>
+  </w:style>
+  <w:style w:type="character" w:customStyle="1" w:styleId="Heading2Char">
+    <w:name w:val="Heading 2 Char"/>
+    <w:basedOn w:val="DefaultParagraphFont"/>
+    <w:link w:val="Heading2"/>
+    <w:uiPriority w:val="9"/>
+    <w:rsid w:val="0077798A"/>
+    <w:rPr>
+      <w:rFonts w:ascii="Times New Roman" w:eastAsia="Times New Roman" w:hAnsi="Times New Roman" w:cs="Times New Roman"/>
+      <w:b/>
+      <w:bCs/>
+      <w:sz w:val="36"/>
+      <w:szCs w:val="36"/>
       <w:lang w:eastAsia="en-GB"/>
     </w:rPr>
   </w:style>
@@ -4616,6 +5727,26 @@
     <w:name w:val="Normal"/>
     <w:qFormat/>
   </w:style>
+  <w:style w:type="paragraph" w:styleId="Heading2">
+    <w:name w:val="heading 2"/>
+    <w:basedOn w:val="Normal"/>
+    <w:link w:val="Heading2Char"/>
+    <w:uiPriority w:val="9"/>
+    <w:qFormat/>
+    <w:rsid w:val="0077798A"/>
+    <w:pPr>
+      <w:spacing w:before="100" w:beforeAutospacing="1" w:after="100" w:afterAutospacing="1" w:line="240" w:lineRule="auto"/>
+      <w:outlineLvl w:val="1"/>
+    </w:pPr>
+    <w:rPr>
+      <w:rFonts w:ascii="Times New Roman" w:eastAsia="Times New Roman" w:hAnsi="Times New Roman" w:cs="Times New Roman"/>
+      <w:b/>
+      <w:bCs/>
+      <w:sz w:val="36"/>
+      <w:szCs w:val="36"/>
+      <w:lang w:eastAsia="en-GB"/>
+    </w:rPr>
+  </w:style>
   <w:style w:type="character" w:default="1" w:styleId="DefaultParagraphFont">
     <w:name w:val="Default Paragraph Font"/>
     <w:uiPriority w:val="1"/>
@@ -4722,6 +5853,21 @@
       <w:rFonts w:ascii="Times New Roman" w:eastAsia="Times New Roman" w:hAnsi="Times New Roman" w:cs="Times New Roman"/>
       <w:sz w:val="24"/>
       <w:szCs w:val="24"/>
+      <w:lang w:eastAsia="en-GB"/>
+    </w:rPr>
+  </w:style>
+  <w:style w:type="character" w:customStyle="1" w:styleId="Heading2Char">
+    <w:name w:val="Heading 2 Char"/>
+    <w:basedOn w:val="DefaultParagraphFont"/>
+    <w:link w:val="Heading2"/>
+    <w:uiPriority w:val="9"/>
+    <w:rsid w:val="0077798A"/>
+    <w:rPr>
+      <w:rFonts w:ascii="Times New Roman" w:eastAsia="Times New Roman" w:hAnsi="Times New Roman" w:cs="Times New Roman"/>
+      <w:b/>
+      <w:bCs/>
+      <w:sz w:val="36"/>
+      <w:szCs w:val="36"/>
       <w:lang w:eastAsia="en-GB"/>
     </w:rPr>
   </w:style>

</xml_diff>